<commit_message>
Final final final v7483
</commit_message>
<xml_diff>
--- a/Report Team 18.docx
+++ b/Report Team 18.docx
@@ -75,7 +75,28 @@
       </w:r>
     </w:p>
     <w:p>
+      <w:r>
+        <w:t xml:space="preserve">Patient login: </w:t>
+      </w:r>
       <w:hyperlink r:id="rId8" w:history="1">
+        <w:r>
+          <w:rPr>
+            <w:rStyle w:val="Hyperlink"/>
+          </w:rPr>
+          <w:t>i.r.murray@dundee.ac.uk</w:t>
+        </w:r>
+      </w:hyperlink>
+      <w:r>
+        <w:t xml:space="preserve"> password: </w:t>
+      </w:r>
+      <w:proofErr w:type="spellStart"/>
+      <w:r>
+        <w:t>IainMurray</w:t>
+      </w:r>
+      <w:proofErr w:type="spellEnd"/>
+    </w:p>
+    <w:p>
+      <w:hyperlink r:id="rId9" w:history="1">
         <w:r>
           <w:rPr>
             <w:rStyle w:val="Hyperlink"/>
@@ -99,7 +120,7 @@
       </w:r>
     </w:p>
     <w:p>
-      <w:hyperlink r:id="rId9" w:history="1">
+      <w:hyperlink r:id="rId10" w:history="1">
         <w:r>
           <w:rPr>
             <w:rStyle w:val="Hyperlink"/>
@@ -110,17 +131,14 @@
       <w:r>
         <w:t xml:space="preserve"> -figure 8</w:t>
       </w:r>
-      <w:bookmarkStart w:id="0" w:name="_GoBack"/>
-      <w:bookmarkEnd w:id="0"/>
     </w:p>
     <w:p>
       <w:r>
         <w:t>This page allows patients to look at results of previous tests. In case the results are not ready yet, the results field will show “Pending”.</w:t>
       </w:r>
     </w:p>
-    <w:p/>
-    <w:p>
-      <w:hyperlink r:id="rId10" w:history="1">
+    <w:p>
+      <w:hyperlink r:id="rId11" w:history="1">
         <w:r>
           <w:rPr>
             <w:rStyle w:val="Hyperlink"/>
@@ -151,9 +169,8 @@
         <w:t>form presented on this page will be sent to the database and stored.</w:t>
       </w:r>
     </w:p>
-    <w:p/>
-    <w:p>
-      <w:hyperlink r:id="rId11" w:history="1">
+    <w:p>
+      <w:hyperlink r:id="rId12" w:history="1">
         <w:r>
           <w:rPr>
             <w:rStyle w:val="Hyperlink"/>
@@ -289,7 +306,7 @@
                     <pic:cNvPicPr/>
                   </pic:nvPicPr>
                   <pic:blipFill>
-                    <a:blip r:embed="rId12" cstate="print">
+                    <a:blip r:embed="rId13" cstate="print">
                       <a:extLst>
                         <a:ext uri="{28A0092B-C50C-407E-A947-70E740481C1C}">
                           <a14:useLocalDpi xmlns:a14="http://schemas.microsoft.com/office/drawing/2010/main" val="0"/>
@@ -426,7 +443,7 @@
                     <pic:cNvPicPr/>
                   </pic:nvPicPr>
                   <pic:blipFill>
-                    <a:blip r:embed="rId13" cstate="print">
+                    <a:blip r:embed="rId14" cstate="print">
                       <a:extLst>
                         <a:ext uri="{28A0092B-C50C-407E-A947-70E740481C1C}">
                           <a14:useLocalDpi xmlns:a14="http://schemas.microsoft.com/office/drawing/2010/main" val="0"/>
@@ -563,7 +580,7 @@
                     <pic:cNvPicPr/>
                   </pic:nvPicPr>
                   <pic:blipFill>
-                    <a:blip r:embed="rId14" cstate="print">
+                    <a:blip r:embed="rId15" cstate="print">
                       <a:extLst>
                         <a:ext uri="{28A0092B-C50C-407E-A947-70E740481C1C}">
                           <a14:useLocalDpi xmlns:a14="http://schemas.microsoft.com/office/drawing/2010/main" val="0"/>
@@ -701,7 +718,7 @@
                     <pic:cNvPicPr/>
                   </pic:nvPicPr>
                   <pic:blipFill>
-                    <a:blip r:embed="rId15" cstate="print">
+                    <a:blip r:embed="rId16" cstate="print">
                       <a:extLst>
                         <a:ext uri="{28A0092B-C50C-407E-A947-70E740481C1C}">
                           <a14:useLocalDpi xmlns:a14="http://schemas.microsoft.com/office/drawing/2010/main" val="0"/>
@@ -750,7 +767,7 @@
                     <pic:cNvPicPr/>
                   </pic:nvPicPr>
                   <pic:blipFill>
-                    <a:blip r:embed="rId16" cstate="print">
+                    <a:blip r:embed="rId17" cstate="print">
                       <a:extLst>
                         <a:ext uri="{28A0092B-C50C-407E-A947-70E740481C1C}">
                           <a14:useLocalDpi xmlns:a14="http://schemas.microsoft.com/office/drawing/2010/main" val="0"/>
@@ -799,7 +816,7 @@
                     <pic:cNvPicPr/>
                   </pic:nvPicPr>
                   <pic:blipFill>
-                    <a:blip r:embed="rId17" cstate="print">
+                    <a:blip r:embed="rId18" cstate="print">
                       <a:extLst>
                         <a:ext uri="{28A0092B-C50C-407E-A947-70E740481C1C}">
                           <a14:useLocalDpi xmlns:a14="http://schemas.microsoft.com/office/drawing/2010/main" val="0"/>
@@ -849,7 +866,7 @@
                     <pic:cNvPicPr/>
                   </pic:nvPicPr>
                   <pic:blipFill>
-                    <a:blip r:embed="rId18" cstate="print">
+                    <a:blip r:embed="rId19" cstate="print">
                       <a:extLst>
                         <a:ext uri="{28A0092B-C50C-407E-A947-70E740481C1C}">
                           <a14:useLocalDpi xmlns:a14="http://schemas.microsoft.com/office/drawing/2010/main" val="0"/>
@@ -898,7 +915,7 @@
                     <pic:cNvPicPr/>
                   </pic:nvPicPr>
                   <pic:blipFill>
-                    <a:blip r:embed="rId19" cstate="print">
+                    <a:blip r:embed="rId20" cstate="print">
                       <a:extLst>
                         <a:ext uri="{28A0092B-C50C-407E-A947-70E740481C1C}">
                           <a14:useLocalDpi xmlns:a14="http://schemas.microsoft.com/office/drawing/2010/main" val="0"/>
@@ -924,6 +941,145 @@
           </wp:inline>
         </w:drawing>
       </w:r>
+      <w:r>
+        <w:rPr>
+          <w:noProof/>
+          <w:lang w:eastAsia="en-GB"/>
+        </w:rPr>
+        <w:drawing>
+          <wp:inline distT="0" distB="0" distL="0" distR="0">
+            <wp:extent cx="5152770" cy="2809875"/>
+            <wp:effectExtent l="0" t="0" r="0" b="0"/>
+            <wp:docPr id="17" name="Picture 17"/>
+            <wp:cNvGraphicFramePr>
+              <a:graphicFrameLocks xmlns:a="http://schemas.openxmlformats.org/drawingml/2006/main" noChangeAspect="1"/>
+            </wp:cNvGraphicFramePr>
+            <a:graphic xmlns:a="http://schemas.openxmlformats.org/drawingml/2006/main">
+              <a:graphicData uri="http://schemas.openxmlformats.org/drawingml/2006/picture">
+                <pic:pic xmlns:pic="http://schemas.openxmlformats.org/drawingml/2006/picture">
+                  <pic:nvPicPr>
+                    <pic:cNvPr id="17" name="mydetails, page where users can adjust their details.png"/>
+                    <pic:cNvPicPr/>
+                  </pic:nvPicPr>
+                  <pic:blipFill>
+                    <a:blip r:embed="rId21" cstate="print">
+                      <a:extLst>
+                        <a:ext uri="{28A0092B-C50C-407E-A947-70E740481C1C}">
+                          <a14:useLocalDpi xmlns:a14="http://schemas.microsoft.com/office/drawing/2010/main" val="0"/>
+                        </a:ext>
+                      </a:extLst>
+                    </a:blip>
+                    <a:stretch>
+                      <a:fillRect/>
+                    </a:stretch>
+                  </pic:blipFill>
+                  <pic:spPr>
+                    <a:xfrm>
+                      <a:off x="0" y="0"/>
+                      <a:ext cx="5162996" cy="2815451"/>
+                    </a:xfrm>
+                    <a:prstGeom prst="rect">
+                      <a:avLst/>
+                    </a:prstGeom>
+                  </pic:spPr>
+                </pic:pic>
+              </a:graphicData>
+            </a:graphic>
+          </wp:inline>
+        </w:drawing>
+      </w:r>
+    </w:p>
+    <w:p/>
+    <w:p>
+      <w:r>
+        <w:lastRenderedPageBreak/>
+        <w:t xml:space="preserve">If the user that logs in is a doctor, they will be welcomed by their schedule page: </w:t>
+      </w:r>
+    </w:p>
+    <w:p>
+      <w:r>
+        <w:t xml:space="preserve">Doctor login: </w:t>
+      </w:r>
+    </w:p>
+    <w:p>
+      <w:hyperlink r:id="rId22" w:history="1">
+        <w:r>
+          <w:rPr>
+            <w:rStyle w:val="Hyperlink"/>
+          </w:rPr>
+          <w:t>https://zeno.computing.dundee.ac.uk/2018-ac32006/team18/doctor/index.php</w:t>
+        </w:r>
+      </w:hyperlink>
+      <w:r>
+        <w:t xml:space="preserve"> -figure 11</w:t>
+      </w:r>
+    </w:p>
+    <w:p>
+      <w:r>
+        <w:t xml:space="preserve"> On this page the doctor can see all the appointments patients booked with them, paired with the patient’s name, the test and the room number. </w:t>
+      </w:r>
+    </w:p>
+    <w:p>
+      <w:hyperlink r:id="rId23" w:history="1">
+        <w:r>
+          <w:rPr>
+            <w:rStyle w:val="Hyperlink"/>
+          </w:rPr>
+          <w:t>https://zeno.computing.dundee.ac.uk/2018-ac32006/team18/doctor/mydetails.php</w:t>
+        </w:r>
+      </w:hyperlink>
+      <w:r>
+        <w:t xml:space="preserve">  -figure 12</w:t>
+      </w:r>
+    </w:p>
+    <w:p>
+      <w:r>
+        <w:t xml:space="preserve">On the </w:t>
+      </w:r>
+      <w:proofErr w:type="spellStart"/>
+      <w:r>
+        <w:t>myDetails</w:t>
+      </w:r>
+      <w:proofErr w:type="spellEnd"/>
+      <w:r>
+        <w:t xml:space="preserve"> page, doctors can see or modify details that concern them about their own account, similar to the patient </w:t>
+      </w:r>
+      <w:proofErr w:type="spellStart"/>
+      <w:r>
+        <w:t>myDetails</w:t>
+      </w:r>
+      <w:proofErr w:type="spellEnd"/>
+      <w:r>
+        <w:t xml:space="preserve"> but because they are part of the staff, they can see their salary as well.</w:t>
+      </w:r>
+    </w:p>
+    <w:p>
+      <w:hyperlink r:id="rId24" w:history="1">
+        <w:r>
+          <w:rPr>
+            <w:rStyle w:val="Hyperlink"/>
+          </w:rPr>
+          <w:t>https://zeno.computing.dundee.ac.uk/2018-ac32006/team18/doctor/patientInfo.php</w:t>
+        </w:r>
+      </w:hyperlink>
+      <w:r>
+        <w:t xml:space="preserve"> -figure 13</w:t>
+      </w:r>
+    </w:p>
+    <w:p>
+      <w:r>
+        <w:t xml:space="preserve">The </w:t>
+      </w:r>
+      <w:proofErr w:type="spellStart"/>
+      <w:r>
+        <w:t>PatientInfo</w:t>
+      </w:r>
+      <w:proofErr w:type="spellEnd"/>
+      <w:r>
+        <w:t xml:space="preserve"> page allows the doctor to see public information about the patients, such as their name, email address, medical history and any future appointments.</w:t>
+      </w:r>
+      <w:bookmarkStart w:id="0" w:name="_GoBack"/>
+      <w:bookmarkEnd w:id="0"/>
     </w:p>
     <w:p/>
     <w:sectPr>
@@ -1637,7 +1793,7 @@
 </file>
 
 <file path=customXml/itemProps1.xml><?xml version="1.0" encoding="utf-8"?>
-<ds:datastoreItem xmlns:ds="http://schemas.openxmlformats.org/officeDocument/2006/customXml" ds:itemID="{2BF08AEC-F073-41A6-91B0-E9A2F22655FB}">
+<ds:datastoreItem xmlns:ds="http://schemas.openxmlformats.org/officeDocument/2006/customXml" ds:itemID="{85A49BAC-11A6-48E9-B515-36FB3F73128B}">
   <ds:schemaRefs>
     <ds:schemaRef ds:uri="http://schemas.openxmlformats.org/officeDocument/2006/bibliography"/>
   </ds:schemaRefs>

</xml_diff>